<commit_message>
[Beta] Bugfixes & Documentacion
Terminado el testeo y la documentación relativa al problema
</commit_message>
<xml_diff>
--- a/Resumen problema.docx
+++ b/Resumen problema.docx
@@ -203,13 +203,184 @@
       <w:r>
         <w:t xml:space="preserve"> completamente (100% de uso).</w:t>
       </w:r>
-      <w:r>
-        <w:br/>
-      </w:r>
-    </w:p>
-    <w:p>
-      <w:r>
-        <w:t>* FALTA definir la función de incremento de incertidumbre</w:t>
+    </w:p>
+    <w:p>
+      <w:r>
+        <w:t xml:space="preserve">La campana de Gauss queda representada como; </w:t>
+      </w:r>
+      <m:oMath>
+        <m:r>
+          <w:rPr>
+            <w:rFonts w:ascii="Cambria Math" w:hAnsi="Cambria Math"/>
+          </w:rPr>
+          <m:t>1-</m:t>
+        </m:r>
+        <m:sSup>
+          <m:sSupPr>
+            <m:ctrlPr>
+              <w:rPr>
+                <w:rFonts w:ascii="Cambria Math" w:hAnsi="Cambria Math"/>
+                <w:i/>
+              </w:rPr>
+            </m:ctrlPr>
+          </m:sSupPr>
+          <m:e>
+            <m:r>
+              <w:rPr>
+                <w:rFonts w:ascii="Cambria Math" w:hAnsi="Cambria Math"/>
+              </w:rPr>
+              <m:t>e</m:t>
+            </m:r>
+          </m:e>
+          <m:sup>
+            <m:r>
+              <w:rPr>
+                <w:rFonts w:ascii="Cambria Math" w:hAnsi="Cambria Math"/>
+              </w:rPr>
+              <m:t>-(</m:t>
+            </m:r>
+            <m:f>
+              <m:fPr>
+                <m:ctrlPr>
+                  <w:rPr>
+                    <w:rFonts w:ascii="Cambria Math" w:hAnsi="Cambria Math"/>
+                    <w:i/>
+                  </w:rPr>
+                </m:ctrlPr>
+              </m:fPr>
+              <m:num>
+                <m:sSup>
+                  <m:sSupPr>
+                    <m:ctrlPr>
+                      <w:rPr>
+                        <w:rFonts w:ascii="Cambria Math" w:hAnsi="Cambria Math"/>
+                        <w:i/>
+                      </w:rPr>
+                    </m:ctrlPr>
+                  </m:sSupPr>
+                  <m:e>
+                    <m:r>
+                      <w:rPr>
+                        <w:rFonts w:ascii="Cambria Math" w:hAnsi="Cambria Math"/>
+                      </w:rPr>
+                      <m:t>t</m:t>
+                    </m:r>
+                  </m:e>
+                  <m:sup>
+                    <m:r>
+                      <w:rPr>
+                        <w:rFonts w:ascii="Cambria Math" w:hAnsi="Cambria Math"/>
+                      </w:rPr>
+                      <m:t>2</m:t>
+                    </m:r>
+                  </m:sup>
+                </m:sSup>
+              </m:num>
+              <m:den>
+                <m:r>
+                  <w:rPr>
+                    <w:rFonts w:ascii="Cambria Math" w:hAnsi="Cambria Math"/>
+                  </w:rPr>
+                  <m:t>2*</m:t>
+                </m:r>
+                <m:sSup>
+                  <m:sSupPr>
+                    <m:ctrlPr>
+                      <w:rPr>
+                        <w:rFonts w:ascii="Cambria Math" w:hAnsi="Cambria Math"/>
+                        <w:i/>
+                      </w:rPr>
+                    </m:ctrlPr>
+                  </m:sSupPr>
+                  <m:e>
+                    <m:r>
+                      <w:rPr>
+                        <w:rFonts w:ascii="Cambria Math" w:hAnsi="Cambria Math"/>
+                      </w:rPr>
+                      <m:t>c</m:t>
+                    </m:r>
+                  </m:e>
+                  <m:sup>
+                    <m:r>
+                      <w:rPr>
+                        <w:rFonts w:ascii="Cambria Math" w:hAnsi="Cambria Math"/>
+                      </w:rPr>
+                      <m:t>2</m:t>
+                    </m:r>
+                  </m:sup>
+                </m:sSup>
+              </m:den>
+            </m:f>
+            <m:r>
+              <w:rPr>
+                <w:rFonts w:ascii="Cambria Math" w:hAnsi="Cambria Math"/>
+              </w:rPr>
+              <m:t>)</m:t>
+            </m:r>
+          </m:sup>
+        </m:sSup>
+      </m:oMath>
+      <w:r>
+        <w:rPr>
+          <w:rFonts w:eastAsiaTheme="minorEastAsia"/>
+        </w:rPr>
+        <w:t>, donde t es el tiempo y c es una constante. En este caso, tomamos c = 3.</w:t>
+      </w:r>
+    </w:p>
+    <w:p>
+      <w:r>
+        <w:rPr>
+          <w:noProof/>
+          <w:lang w:eastAsia="es-ES"/>
+        </w:rPr>
+        <w:drawing>
+          <wp:inline distT="0" distB="0" distL="0" distR="0">
+            <wp:extent cx="5394960" cy="3992880"/>
+            <wp:effectExtent l="0" t="0" r="0" b="7620"/>
+            <wp:docPr id="4" name="Imagen 4"/>
+            <wp:cNvGraphicFramePr>
+              <a:graphicFrameLocks xmlns:a="http://schemas.openxmlformats.org/drawingml/2006/main" noChangeAspect="1"/>
+            </wp:cNvGraphicFramePr>
+            <a:graphic xmlns:a="http://schemas.openxmlformats.org/drawingml/2006/main">
+              <a:graphicData uri="http://schemas.openxmlformats.org/drawingml/2006/picture">
+                <pic:pic xmlns:pic="http://schemas.openxmlformats.org/drawingml/2006/picture">
+                  <pic:nvPicPr>
+                    <pic:cNvPr id="0" name="Picture 1"/>
+                    <pic:cNvPicPr>
+                      <a:picLocks noChangeAspect="1" noChangeArrowheads="1"/>
+                    </pic:cNvPicPr>
+                  </pic:nvPicPr>
+                  <pic:blipFill>
+                    <a:blip r:embed="rId5">
+                      <a:extLst>
+                        <a:ext uri="{28A0092B-C50C-407E-A947-70E740481C1C}">
+                          <a14:useLocalDpi xmlns:a14="http://schemas.microsoft.com/office/drawing/2010/main" val="0"/>
+                        </a:ext>
+                      </a:extLst>
+                    </a:blip>
+                    <a:srcRect/>
+                    <a:stretch>
+                      <a:fillRect/>
+                    </a:stretch>
+                  </pic:blipFill>
+                  <pic:spPr bwMode="auto">
+                    <a:xfrm>
+                      <a:off x="0" y="0"/>
+                      <a:ext cx="5394960" cy="3992880"/>
+                    </a:xfrm>
+                    <a:prstGeom prst="rect">
+                      <a:avLst/>
+                    </a:prstGeom>
+                    <a:noFill/>
+                    <a:ln>
+                      <a:noFill/>
+                    </a:ln>
+                  </pic:spPr>
+                </pic:pic>
+              </a:graphicData>
+            </a:graphic>
+          </wp:inline>
+        </w:drawing>
       </w:r>
     </w:p>
     <w:p/>
@@ -445,7 +616,6 @@
           <w:noProof/>
           <w:lang w:eastAsia="es-ES"/>
         </w:rPr>
-        <w:lastRenderedPageBreak/>
         <w:drawing>
           <wp:inline distT="0" distB="0" distL="0" distR="0">
             <wp:extent cx="2981839" cy="4221480"/>
@@ -464,7 +634,7 @@
                     </pic:cNvPicPr>
                   </pic:nvPicPr>
                   <pic:blipFill>
-                    <a:blip r:embed="rId5">
+                    <a:blip r:embed="rId6">
                       <a:extLst>
                         <a:ext uri="{28A0092B-C50C-407E-A947-70E740481C1C}">
                           <a14:useLocalDpi xmlns:a14="http://schemas.microsoft.com/office/drawing/2010/main" val="0"/>
@@ -503,22 +673,73 @@
     </w:p>
     <w:p>
       <w:r>
-        <w:t>Cada nodo posee unas coordenadas (x,y) que lo sitúan en las casillas de la imagen. El radio R nos permite saber qué casillas abarca la medición de cada nodo. Por ejemplo;</w:t>
-      </w:r>
-    </w:p>
-    <w:p>
-      <w:pPr>
-        <w:pStyle w:val="Prrafodelista"/>
-        <w:numPr>
-          <w:ilvl w:val="0"/>
-          <w:numId w:val="3"/>
-        </w:numPr>
-      </w:pPr>
-      <w:r>
-        <w:t>Imagen de ejemplo*</w:t>
+        <w:lastRenderedPageBreak/>
+        <w:t xml:space="preserve">Cada nodo posee unas coordenadas (x,y) que lo sitúan en las casillas de la imagen. El radio R nos permite saber qué casillas abarca la medición de cada nodo. </w:t>
+      </w:r>
+      <w:r>
+        <w:t>Visualmente</w:t>
+      </w:r>
+      <w:r>
+        <w:t>;</w:t>
       </w:r>
     </w:p>
     <w:p/>
+    <w:p>
+      <w:r>
+        <w:rPr>
+          <w:noProof/>
+          <w:lang w:eastAsia="es-ES"/>
+        </w:rPr>
+        <w:drawing>
+          <wp:inline distT="0" distB="0" distL="0" distR="0">
+            <wp:extent cx="5394960" cy="1790700"/>
+            <wp:effectExtent l="0" t="0" r="0" b="0"/>
+            <wp:docPr id="5" name="Imagen 5"/>
+            <wp:cNvGraphicFramePr>
+              <a:graphicFrameLocks xmlns:a="http://schemas.openxmlformats.org/drawingml/2006/main" noChangeAspect="1"/>
+            </wp:cNvGraphicFramePr>
+            <a:graphic xmlns:a="http://schemas.openxmlformats.org/drawingml/2006/main">
+              <a:graphicData uri="http://schemas.openxmlformats.org/drawingml/2006/picture">
+                <pic:pic xmlns:pic="http://schemas.openxmlformats.org/drawingml/2006/picture">
+                  <pic:nvPicPr>
+                    <pic:cNvPr id="0" name="Picture 2"/>
+                    <pic:cNvPicPr>
+                      <a:picLocks noChangeAspect="1" noChangeArrowheads="1"/>
+                    </pic:cNvPicPr>
+                  </pic:nvPicPr>
+                  <pic:blipFill>
+                    <a:blip r:embed="rId7">
+                      <a:extLst>
+                        <a:ext uri="{28A0092B-C50C-407E-A947-70E740481C1C}">
+                          <a14:useLocalDpi xmlns:a14="http://schemas.microsoft.com/office/drawing/2010/main" val="0"/>
+                        </a:ext>
+                      </a:extLst>
+                    </a:blip>
+                    <a:srcRect/>
+                    <a:stretch>
+                      <a:fillRect/>
+                    </a:stretch>
+                  </pic:blipFill>
+                  <pic:spPr bwMode="auto">
+                    <a:xfrm>
+                      <a:off x="0" y="0"/>
+                      <a:ext cx="5394960" cy="1790700"/>
+                    </a:xfrm>
+                    <a:prstGeom prst="rect">
+                      <a:avLst/>
+                    </a:prstGeom>
+                    <a:noFill/>
+                    <a:ln>
+                      <a:noFill/>
+                    </a:ln>
+                  </pic:spPr>
+                </pic:pic>
+              </a:graphicData>
+            </a:graphic>
+          </wp:inline>
+        </w:drawing>
+      </w:r>
+    </w:p>
     <w:p/>
     <w:p>
       <w:pPr>
@@ -563,7 +784,7 @@
                     </pic:cNvPicPr>
                   </pic:nvPicPr>
                   <pic:blipFill>
-                    <a:blip r:embed="rId6" cstate="print">
+                    <a:blip r:embed="rId8" cstate="print">
                       <a:extLst>
                         <a:ext uri="{28A0092B-C50C-407E-A947-70E740481C1C}">
                           <a14:useLocalDpi xmlns:a14="http://schemas.microsoft.com/office/drawing/2010/main" val="0"/>
@@ -597,7 +818,6 @@
     </w:p>
     <w:p>
       <w:r>
-        <w:lastRenderedPageBreak/>
         <w:t>Cada nodo cubre un área circular en el espacio. Luego, es posible definir diferentes áreas según qué nodos pueden acceder a ellas. En el ejemplo anterior tenemos las siguientes áreas;</w:t>
       </w:r>
     </w:p>
@@ -705,6 +925,7 @@
           <w:noProof/>
           <w:lang w:eastAsia="es-ES"/>
         </w:rPr>
+        <w:lastRenderedPageBreak/>
         <w:drawing>
           <wp:inline distT="0" distB="0" distL="0" distR="0">
             <wp:extent cx="5394960" cy="1211580"/>
@@ -723,7 +944,7 @@
                     </pic:cNvPicPr>
                   </pic:nvPicPr>
                   <pic:blipFill>
-                    <a:blip r:embed="rId7" cstate="print">
+                    <a:blip r:embed="rId9" cstate="print">
                       <a:extLst>
                         <a:ext uri="{28A0092B-C50C-407E-A947-70E740481C1C}">
                           <a14:useLocalDpi xmlns:a14="http://schemas.microsoft.com/office/drawing/2010/main" val="0"/>
@@ -1134,7 +1355,6 @@
         <w:rPr>
           <w:rFonts w:eastAsiaTheme="minorEastAsia"/>
         </w:rPr>
-        <w:lastRenderedPageBreak/>
         <w:t xml:space="preserve">Esencialmente, el criterio de necesidad determina que es necesario efectuar una medida sí y solo sí la incertidumbre media o máxima del área ha alcanzado un umbral. </w:t>
       </w:r>
     </w:p>
@@ -1160,17 +1380,723 @@
       <w:r>
         <w:t>Cuando una zona ha de ser medida conocemos qué nodos son capaces de disipar su incertidumbre.</w:t>
       </w:r>
+    </w:p>
+    <w:p>
+      <w:r>
+        <w:t>En un instante t se puede detectar necesidad de medir en varias áreas simultáneamente. Para solventar la necesidad, se debe activar al menos un nodo de cada área que pueda rebajar la incertidumbre de la misma. Por tanto, la situación se puede modelar como una proposición lógica;</w:t>
+      </w:r>
+    </w:p>
+    <w:p>
+      <w:pPr>
+        <w:rPr>
+          <w:rFonts w:eastAsiaTheme="minorEastAsia"/>
+        </w:rPr>
+      </w:pPr>
+      <m:oMathPara>
+        <m:oMath>
+          <m:r>
+            <w:rPr>
+              <w:rFonts w:ascii="Cambria Math" w:hAnsi="Cambria Math"/>
+            </w:rPr>
+            <m:t>∃a,b,c ∈</m:t>
+          </m:r>
+          <m:sSub>
+            <m:sSubPr>
+              <m:ctrlPr>
+                <w:rPr>
+                  <w:rFonts w:ascii="Cambria Math" w:hAnsi="Cambria Math"/>
+                  <w:i/>
+                </w:rPr>
+              </m:ctrlPr>
+            </m:sSubPr>
+            <m:e>
+              <m:r>
+                <w:rPr>
+                  <w:rFonts w:ascii="Cambria Math" w:hAnsi="Cambria Math"/>
+                </w:rPr>
+                <m:t>A</m:t>
+              </m:r>
+            </m:e>
+            <m:sub>
+              <m:r>
+                <w:rPr>
+                  <w:rFonts w:ascii="Cambria Math" w:hAnsi="Cambria Math"/>
+                </w:rPr>
+                <m:t>1</m:t>
+              </m:r>
+            </m:sub>
+          </m:sSub>
+          <m:r>
+            <w:rPr>
+              <w:rFonts w:ascii="Cambria Math" w:hAnsi="Cambria Math"/>
+            </w:rPr>
+            <m:t>, ∃d,e,f ∈</m:t>
+          </m:r>
+          <m:sSub>
+            <m:sSubPr>
+              <m:ctrlPr>
+                <w:rPr>
+                  <w:rFonts w:ascii="Cambria Math" w:hAnsi="Cambria Math"/>
+                  <w:i/>
+                </w:rPr>
+              </m:ctrlPr>
+            </m:sSubPr>
+            <m:e>
+              <m:r>
+                <w:rPr>
+                  <w:rFonts w:ascii="Cambria Math" w:hAnsi="Cambria Math"/>
+                </w:rPr>
+                <m:t>A</m:t>
+              </m:r>
+            </m:e>
+            <m:sub>
+              <m:r>
+                <w:rPr>
+                  <w:rFonts w:ascii="Cambria Math" w:hAnsi="Cambria Math"/>
+                </w:rPr>
+                <m:t>2</m:t>
+              </m:r>
+            </m:sub>
+          </m:sSub>
+        </m:oMath>
+      </m:oMathPara>
+    </w:p>
+    <w:p>
+      <w:pPr>
+        <w:rPr>
+          <w:rFonts w:eastAsiaTheme="minorEastAsia"/>
+        </w:rPr>
+      </w:pPr>
+      <m:oMathPara>
+        <m:oMath>
+          <m:sSub>
+            <m:sSubPr>
+              <m:ctrlPr>
+                <w:rPr>
+                  <w:rFonts w:ascii="Cambria Math" w:hAnsi="Cambria Math"/>
+                  <w:i/>
+                </w:rPr>
+              </m:ctrlPr>
+            </m:sSubPr>
+            <m:e>
+              <m:r>
+                <w:rPr>
+                  <w:rFonts w:ascii="Cambria Math" w:hAnsi="Cambria Math"/>
+                </w:rPr>
+                <m:t>A</m:t>
+              </m:r>
+            </m:e>
+            <m:sub>
+              <m:r>
+                <w:rPr>
+                  <w:rFonts w:ascii="Cambria Math" w:hAnsi="Cambria Math"/>
+                </w:rPr>
+                <m:t>1</m:t>
+              </m:r>
+            </m:sub>
+          </m:sSub>
+          <m:r>
+            <w:rPr>
+              <w:rFonts w:ascii="Cambria Math" w:hAnsi="Cambria Math"/>
+            </w:rPr>
+            <m:t>^</m:t>
+          </m:r>
+          <m:sSub>
+            <m:sSubPr>
+              <m:ctrlPr>
+                <w:rPr>
+                  <w:rFonts w:ascii="Cambria Math" w:hAnsi="Cambria Math"/>
+                  <w:i/>
+                </w:rPr>
+              </m:ctrlPr>
+            </m:sSubPr>
+            <m:e>
+              <m:r>
+                <w:rPr>
+                  <w:rFonts w:ascii="Cambria Math" w:hAnsi="Cambria Math"/>
+                </w:rPr>
+                <m:t>A</m:t>
+              </m:r>
+            </m:e>
+            <m:sub>
+              <m:r>
+                <w:rPr>
+                  <w:rFonts w:ascii="Cambria Math" w:hAnsi="Cambria Math"/>
+                </w:rPr>
+                <m:t>2</m:t>
+              </m:r>
+            </m:sub>
+          </m:sSub>
+        </m:oMath>
+      </m:oMathPara>
+    </w:p>
+    <w:p>
+      <w:pPr>
+        <w:rPr>
+          <w:rFonts w:eastAsiaTheme="minorEastAsia"/>
+        </w:rPr>
+      </w:pPr>
+      <m:oMathPara>
+        <m:oMath>
+          <m:d>
+            <m:dPr>
+              <m:endChr m:val="|"/>
+              <m:ctrlPr>
+                <w:rPr>
+                  <w:rFonts w:ascii="Cambria Math" w:hAnsi="Cambria Math"/>
+                  <w:i/>
+                </w:rPr>
+              </m:ctrlPr>
+            </m:dPr>
+            <m:e>
+              <m:r>
+                <w:rPr>
+                  <w:rFonts w:ascii="Cambria Math" w:hAnsi="Cambria Math"/>
+                </w:rPr>
+                <m:t xml:space="preserve">a | b </m:t>
+              </m:r>
+            </m:e>
+          </m:d>
+          <m:r>
+            <w:rPr>
+              <w:rFonts w:ascii="Cambria Math" w:hAnsi="Cambria Math"/>
+            </w:rPr>
+            <m:t xml:space="preserve"> c) ^ </m:t>
+          </m:r>
+          <m:d>
+            <m:dPr>
+              <m:endChr m:val="|"/>
+              <m:ctrlPr>
+                <w:rPr>
+                  <w:rFonts w:ascii="Cambria Math" w:hAnsi="Cambria Math"/>
+                  <w:i/>
+                </w:rPr>
+              </m:ctrlPr>
+            </m:dPr>
+            <m:e>
+              <m:r>
+                <w:rPr>
+                  <w:rFonts w:ascii="Cambria Math" w:hAnsi="Cambria Math"/>
+                </w:rPr>
+                <m:t xml:space="preserve">d </m:t>
+              </m:r>
+            </m:e>
+          </m:d>
+          <m:r>
+            <w:rPr>
+              <w:rFonts w:ascii="Cambria Math" w:hAnsi="Cambria Math"/>
+            </w:rPr>
+            <m:t xml:space="preserve"> e | f) </m:t>
+          </m:r>
+        </m:oMath>
+      </m:oMathPara>
+    </w:p>
+    <w:p>
+      <w:pPr>
+        <w:rPr>
+          <w:rFonts w:eastAsiaTheme="minorEastAsia"/>
+        </w:rPr>
+      </w:pPr>
+      <w:r>
+        <w:rPr>
+          <w:rFonts w:eastAsiaTheme="minorEastAsia"/>
+        </w:rPr>
+        <w:t>Donde A</w:t>
+      </w:r>
+      <w:r>
+        <w:rPr>
+          <w:rFonts w:eastAsiaTheme="minorEastAsia"/>
+          <w:vertAlign w:val="subscript"/>
+        </w:rPr>
+        <w:t xml:space="preserve">1 </w:t>
+      </w:r>
+      <w:r>
+        <w:rPr>
+          <w:rFonts w:eastAsiaTheme="minorEastAsia"/>
+        </w:rPr>
+        <w:t>y A</w:t>
+      </w:r>
+      <w:r>
+        <w:rPr>
+          <w:rFonts w:eastAsiaTheme="minorEastAsia"/>
+          <w:vertAlign w:val="subscript"/>
+        </w:rPr>
+        <w:t>2</w:t>
+      </w:r>
+      <w:r>
+        <w:rPr>
+          <w:rFonts w:eastAsiaTheme="minorEastAsia"/>
+        </w:rPr>
+        <w:t xml:space="preserve"> son las áreas de las que se detecta la necesidad de medir, {a,b,c} son los nodos que pueden medir el área A</w:t>
+      </w:r>
+      <w:r>
+        <w:rPr>
+          <w:rFonts w:eastAsiaTheme="minorEastAsia"/>
+          <w:vertAlign w:val="subscript"/>
+        </w:rPr>
+        <w:t xml:space="preserve">1 </w:t>
+      </w:r>
+      <w:r>
+        <w:rPr>
+          <w:rFonts w:eastAsiaTheme="minorEastAsia"/>
+        </w:rPr>
+        <w:t>y {d, e, f} los que pueden medir A</w:t>
+      </w:r>
+      <w:r>
+        <w:rPr>
+          <w:rFonts w:eastAsiaTheme="minorEastAsia"/>
+          <w:vertAlign w:val="subscript"/>
+        </w:rPr>
+        <w:t>2</w:t>
+      </w:r>
+      <w:r>
+        <w:rPr>
+          <w:rFonts w:eastAsiaTheme="minorEastAsia"/>
+        </w:rPr>
+        <w:t xml:space="preserve">. Por ello, la formulación lógica resultante es la unión de los nodos por área unidos con </w:t>
+      </w:r>
+      <w:r>
+        <w:rPr>
+          <w:rFonts w:eastAsiaTheme="minorEastAsia"/>
+        </w:rPr>
+        <w:t xml:space="preserve">la operación OR y, entre áreas, con la operación AND. </w:t>
+      </w:r>
+    </w:p>
+    <w:p>
+      <w:r>
+        <w:t>Como se quiere calcular la combinación óptima, el primer paso es observar qué nodos se deben activar para resolver la proposición lógica. Este problema se puede tratar como un SAT salvo que no existen operaciones NOT y se desea encontrar todas (en el SAT original solo se trata de encontrar una) las combinaciones que satisfacen la formulación.</w:t>
+      </w:r>
+    </w:p>
+    <w:p>
+      <w:r>
+        <w:t>Teniendo todas las combinaciones posibles, sólo hace falta definir un criterio para evaluar la mejor combinación de nodos. Establecemos dos magnitudes opuestas, beneficio y coste;</w:t>
+      </w:r>
+    </w:p>
+    <w:p>
+      <w:pPr>
+        <w:rPr>
+          <w:rFonts w:eastAsiaTheme="minorEastAsia"/>
+        </w:rPr>
+      </w:pPr>
+      <m:oMathPara>
+        <m:oMath>
+          <m:r>
+            <w:rPr>
+              <w:rFonts w:ascii="Cambria Math" w:hAnsi="Cambria Math"/>
+            </w:rPr>
+            <m:t xml:space="preserve">Beneficio= </m:t>
+          </m:r>
+          <m:f>
+            <m:fPr>
+              <m:ctrlPr>
+                <w:rPr>
+                  <w:rFonts w:ascii="Cambria Math" w:hAnsi="Cambria Math"/>
+                  <w:i/>
+                </w:rPr>
+              </m:ctrlPr>
+            </m:fPr>
+            <m:num>
+              <m:nary>
+                <m:naryPr>
+                  <m:chr m:val="∑"/>
+                  <m:limLoc m:val="undOvr"/>
+                  <m:ctrlPr>
+                    <w:rPr>
+                      <w:rFonts w:ascii="Cambria Math" w:hAnsi="Cambria Math"/>
+                      <w:i/>
+                    </w:rPr>
+                  </m:ctrlPr>
+                </m:naryPr>
+                <m:sub>
+                  <m:r>
+                    <w:rPr>
+                      <w:rFonts w:ascii="Cambria Math" w:hAnsi="Cambria Math"/>
+                    </w:rPr>
+                    <m:t>i=1</m:t>
+                  </m:r>
+                </m:sub>
+                <m:sup>
+                  <m:r>
+                    <w:rPr>
+                      <w:rFonts w:ascii="Cambria Math" w:hAnsi="Cambria Math"/>
+                    </w:rPr>
+                    <m:t>i=n</m:t>
+                  </m:r>
+                </m:sup>
+                <m:e>
+                  <m:r>
+                    <w:rPr>
+                      <w:rFonts w:ascii="Cambria Math" w:hAnsi="Cambria Math"/>
+                    </w:rPr>
+                    <m:t>Incertidumbre(</m:t>
+                  </m:r>
+                  <m:sSub>
+                    <m:sSubPr>
+                      <m:ctrlPr>
+                        <w:rPr>
+                          <w:rFonts w:ascii="Cambria Math" w:hAnsi="Cambria Math"/>
+                          <w:i/>
+                        </w:rPr>
+                      </m:ctrlPr>
+                    </m:sSubPr>
+                    <m:e>
+                      <m:r>
+                        <w:rPr>
+                          <w:rFonts w:ascii="Cambria Math" w:hAnsi="Cambria Math"/>
+                        </w:rPr>
+                        <m:t>A</m:t>
+                      </m:r>
+                    </m:e>
+                    <m:sub>
+                      <m:r>
+                        <w:rPr>
+                          <w:rFonts w:ascii="Cambria Math" w:hAnsi="Cambria Math"/>
+                        </w:rPr>
+                        <m:t>i</m:t>
+                      </m:r>
+                    </m:sub>
+                  </m:sSub>
+                  <m:r>
+                    <w:rPr>
+                      <w:rFonts w:ascii="Cambria Math" w:hAnsi="Cambria Math"/>
+                    </w:rPr>
+                    <m:t>)</m:t>
+                  </m:r>
+                </m:e>
+              </m:nary>
+            </m:num>
+            <m:den>
+              <m:nary>
+                <m:naryPr>
+                  <m:chr m:val="∑"/>
+                  <m:limLoc m:val="undOvr"/>
+                  <m:ctrlPr>
+                    <w:rPr>
+                      <w:rFonts w:ascii="Cambria Math" w:hAnsi="Cambria Math"/>
+                      <w:i/>
+                    </w:rPr>
+                  </m:ctrlPr>
+                </m:naryPr>
+                <m:sub>
+                  <m:r>
+                    <w:rPr>
+                      <w:rFonts w:ascii="Cambria Math" w:hAnsi="Cambria Math"/>
+                    </w:rPr>
+                    <m:t>i=1</m:t>
+                  </m:r>
+                </m:sub>
+                <m:sup>
+                  <m:r>
+                    <w:rPr>
+                      <w:rFonts w:ascii="Cambria Math" w:hAnsi="Cambria Math"/>
+                    </w:rPr>
+                    <m:t>i=n</m:t>
+                  </m:r>
+                </m:sup>
+                <m:e>
+                  <m:r>
+                    <w:rPr>
+                      <w:rFonts w:ascii="Cambria Math" w:hAnsi="Cambria Math"/>
+                    </w:rPr>
+                    <m:t>|</m:t>
+                  </m:r>
+                  <m:sSub>
+                    <m:sSubPr>
+                      <m:ctrlPr>
+                        <w:rPr>
+                          <w:rFonts w:ascii="Cambria Math" w:hAnsi="Cambria Math"/>
+                          <w:i/>
+                        </w:rPr>
+                      </m:ctrlPr>
+                    </m:sSubPr>
+                    <m:e>
+                      <m:r>
+                        <w:rPr>
+                          <w:rFonts w:ascii="Cambria Math" w:hAnsi="Cambria Math"/>
+                        </w:rPr>
+                        <m:t>A</m:t>
+                      </m:r>
+                    </m:e>
+                    <m:sub>
+                      <m:r>
+                        <w:rPr>
+                          <w:rFonts w:ascii="Cambria Math" w:hAnsi="Cambria Math"/>
+                        </w:rPr>
+                        <m:t>i</m:t>
+                      </m:r>
+                    </m:sub>
+                  </m:sSub>
+                  <m:r>
+                    <w:rPr>
+                      <w:rFonts w:ascii="Cambria Math" w:hAnsi="Cambria Math"/>
+                    </w:rPr>
+                    <m:t>|</m:t>
+                  </m:r>
+                </m:e>
+              </m:nary>
+            </m:den>
+          </m:f>
+        </m:oMath>
+      </m:oMathPara>
+    </w:p>
+    <w:p>
+      <w:pPr>
+        <w:rPr>
+          <w:rFonts w:eastAsiaTheme="minorEastAsia"/>
+        </w:rPr>
+      </w:pPr>
+      <m:oMathPara>
+        <m:oMath>
+          <m:r>
+            <w:rPr>
+              <w:rFonts w:ascii="Cambria Math" w:hAnsi="Cambria Math"/>
+            </w:rPr>
+            <m:t>Coste=</m:t>
+          </m:r>
+          <m:d>
+            <m:dPr>
+              <m:begChr m:val="|"/>
+              <m:endChr m:val="|"/>
+              <m:ctrlPr>
+                <w:rPr>
+                  <w:rFonts w:ascii="Cambria Math" w:hAnsi="Cambria Math"/>
+                  <w:i/>
+                </w:rPr>
+              </m:ctrlPr>
+            </m:dPr>
+            <m:e>
+              <m:r>
+                <w:rPr>
+                  <w:rFonts w:ascii="Cambria Math" w:hAnsi="Cambria Math"/>
+                </w:rPr>
+                <m:t>Combinacion</m:t>
+              </m:r>
+            </m:e>
+          </m:d>
+          <m:r>
+            <w:rPr>
+              <w:rFonts w:ascii="Cambria Math" w:hAnsi="Cambria Math"/>
+            </w:rPr>
+            <m:t>+</m:t>
+          </m:r>
+          <m:r>
+            <w:rPr>
+              <w:rFonts w:ascii="Cambria Math" w:hAnsi="Cambria Math"/>
+            </w:rPr>
+            <m:t>U</m:t>
+          </m:r>
+          <m:r>
+            <w:rPr>
+              <w:rFonts w:ascii="Cambria Math" w:hAnsi="Cambria Math"/>
+            </w:rPr>
+            <m:t>s</m:t>
+          </m:r>
+          <m:r>
+            <w:rPr>
+              <w:rFonts w:ascii="Cambria Math" w:hAnsi="Cambria Math"/>
+            </w:rPr>
+            <m:t>aNodoMax(Combinacion)</m:t>
+          </m:r>
+          <m:r>
+            <w:rPr>
+              <w:rFonts w:ascii="Cambria Math" w:hAnsi="Cambria Math"/>
+            </w:rPr>
+            <m:t>*10</m:t>
+          </m:r>
+        </m:oMath>
+      </m:oMathPara>
+    </w:p>
+    <w:p>
+      <w:pPr>
+        <w:rPr>
+          <w:rFonts w:eastAsiaTheme="minorEastAsia"/>
+        </w:rPr>
+      </w:pPr>
+    </w:p>
+    <w:p>
+      <w:pPr>
+        <w:rPr>
+          <w:rFonts w:eastAsiaTheme="minorEastAsia"/>
+        </w:rPr>
+      </w:pPr>
+      <w:r>
+        <w:rPr>
+          <w:rFonts w:eastAsiaTheme="minorEastAsia"/>
+        </w:rPr>
+        <w:t>El beneficio de activar una combinación de nodos se calcula como la incertidumbre media de entre todas las áreas que se abarcan.</w:t>
+      </w:r>
+    </w:p>
+    <w:p>
+      <w:pPr>
+        <w:rPr>
+          <w:rFonts w:eastAsiaTheme="minorEastAsia"/>
+        </w:rPr>
+      </w:pPr>
+      <w:r>
+        <w:rPr>
+          <w:rFonts w:eastAsiaTheme="minorEastAsia"/>
+        </w:rPr>
+        <w:t>El coste de activar una combinación de nodos se calcula como la cantidad de nodos que se activan más una penalización extra por usar aquél nodo más desgastado (de esta manera se fomenta rotar la activación de nodos).</w:t>
+      </w:r>
+    </w:p>
+    <w:p>
       <w:bookmarkStart w:id="0" w:name="_GoBack"/>
       <w:bookmarkEnd w:id="0"/>
     </w:p>
+    <w:p>
+      <w:pPr>
+        <w:pStyle w:val="Ttulo2"/>
+      </w:pPr>
+      <w:r>
+        <w:t>Notas sobre la adaptación del problema</w:t>
+      </w:r>
+    </w:p>
     <w:p/>
-    <w:p/>
-    <w:p>
-      <w:pPr>
-        <w:pStyle w:val="Ttulo2"/>
-      </w:pPr>
-      <w:r>
-        <w:t>Visualización de la simulación</w:t>
+    <w:p>
+      <w:r>
+        <w:t>Hay varios aspectos sobre esta estructura del problema a resaltar;</w:t>
+      </w:r>
+    </w:p>
+    <w:p>
+      <w:pPr>
+        <w:pStyle w:val="Prrafodelista"/>
+        <w:numPr>
+          <w:ilvl w:val="0"/>
+          <w:numId w:val="4"/>
+        </w:numPr>
+      </w:pPr>
+      <w:r>
+        <w:rPr>
+          <w:b/>
+        </w:rPr>
+        <w:t>Las áreas se pueden generalizar a cualquier forma y tamaño</w:t>
+      </w:r>
+      <w:r>
+        <w:t>. Así, si consideramos 'nodos de mayor calidad' u 'obstáculos que bloquean el rastreo', modelar dichos cambios es algo muy sencillo (los cálculos no se ven afectados, tan sólo sería necesario adaptar el formato de la instancia).</w:t>
+      </w:r>
+      <w:r>
+        <w:br/>
+      </w:r>
+    </w:p>
+    <w:p>
+      <w:pPr>
+        <w:pStyle w:val="Prrafodelista"/>
+        <w:numPr>
+          <w:ilvl w:val="0"/>
+          <w:numId w:val="4"/>
+        </w:numPr>
+      </w:pPr>
+      <w:r>
+        <w:t xml:space="preserve">La fórmula que modela el </w:t>
+      </w:r>
+      <w:r>
+        <w:t xml:space="preserve">crecimiento de la incertidumbre con el tiempo </w:t>
+      </w:r>
+      <w:r>
+        <w:t>se puede personalizar al caso presente.</w:t>
+      </w:r>
+      <w:r>
+        <w:br/>
+      </w:r>
+    </w:p>
+    <w:p>
+      <w:pPr>
+        <w:pStyle w:val="Prrafodelista"/>
+        <w:numPr>
+          <w:ilvl w:val="0"/>
+          <w:numId w:val="4"/>
+        </w:numPr>
+      </w:pPr>
+      <w:r>
+        <w:t xml:space="preserve">Actualmente se definen criterios de necesidad/activación </w:t>
+      </w:r>
+      <w:r>
+        <w:t>de manera local</w:t>
+      </w:r>
+      <w:r>
+        <w:t xml:space="preserve">, es decir, </w:t>
+      </w:r>
+      <w:r>
+        <w:t xml:space="preserve">se vigila que ciérta métrica no supere un cierto umbral en cada área. Sin embargo, también </w:t>
+      </w:r>
+      <w:r>
+        <w:rPr>
+          <w:b/>
+        </w:rPr>
+        <w:t>es posible definir un criterio de necesidad/activación de manera global</w:t>
+      </w:r>
+      <w:r>
+        <w:t xml:space="preserve"> (cuando todas las áreas en conjunto pasen un umbral). La implementación de este criterio no es excluyente del local, y la forma de calcularlo, en esencia, sería muy similar a la local. </w:t>
+      </w:r>
+      <w:r>
+        <w:br/>
+      </w:r>
+    </w:p>
+    <w:p>
+      <w:pPr>
+        <w:pStyle w:val="Prrafodelista"/>
+        <w:numPr>
+          <w:ilvl w:val="0"/>
+          <w:numId w:val="4"/>
+        </w:numPr>
+      </w:pPr>
+      <w:r>
+        <w:lastRenderedPageBreak/>
+        <w:t xml:space="preserve">Las fórmulas empleadas para el beneficio/coste </w:t>
+      </w:r>
+      <w:r>
+        <w:t>se deberían de ajustar una vez se tengan instancias desarrolladas sobre las que experimentar.</w:t>
+      </w:r>
+      <w:r>
+        <w:br/>
+      </w:r>
+    </w:p>
+    <w:p>
+      <w:pPr>
+        <w:pStyle w:val="Prrafodelista"/>
+        <w:numPr>
+          <w:ilvl w:val="0"/>
+          <w:numId w:val="4"/>
+        </w:numPr>
+      </w:pPr>
+      <w:r>
+        <w:t>Durante el criterio de activación local se dice que se resuelve un SAT. Aunque se asocie a un problema de alto coste computacional hay que tener en cuenta que no existen operaciones NOT lo cual simplifica enormemente el problema</w:t>
+      </w:r>
+      <w:r>
+        <w:t>, además de que en el caso promedio no se espera una alta cantidad de áreas que se disparen simultáneamente</w:t>
+      </w:r>
+      <w:r>
+        <w:t>.</w:t>
+      </w:r>
+      <w:r>
+        <w:t xml:space="preserve"> </w:t>
+      </w:r>
+      <w:r>
+        <w:t xml:space="preserve">Finalmente, mencionar que </w:t>
+      </w:r>
+      <w:r>
+        <w:rPr>
+          <w:b/>
+        </w:rPr>
+        <w:t>el solver a utilizar se puede personalizar siempre y cuando admita la enumeración de modelos</w:t>
+      </w:r>
+      <w:r>
+        <w:t>.</w:t>
+      </w:r>
+      <w:r>
+        <w:br/>
+      </w:r>
+    </w:p>
+    <w:p>
+      <w:pPr>
+        <w:pStyle w:val="Prrafodelista"/>
+        <w:numPr>
+          <w:ilvl w:val="0"/>
+          <w:numId w:val="4"/>
+        </w:numPr>
+      </w:pPr>
+      <w:r>
+        <w:t>Actualmente se considera que un nodo disipa TODA la incertidumbre del área que abarca. Se puede modelar y simular que disipe toda la incertidumbre solamente en el centro y, a mayor distancia, menor sea la cantidad de incertidumbre que disipe. Este aspecto no irrumpe en exceso el cálculo de la simulación y el criterio de activación, aunque supone una mayor carga computacional.</w:t>
       </w:r>
     </w:p>
     <w:p/>
@@ -1386,6 +2312,92 @@
     </w:lvl>
   </w:abstractNum>
   <w:abstractNum w:abstractNumId="2" w15:restartNumberingAfterBreak="0">
+    <w:nsid w:val="73914B06"/>
+    <w:multiLevelType w:val="hybridMultilevel"/>
+    <w:tmpl w:val="DCF64EEE"/>
+    <w:lvl w:ilvl="0" w:tplc="0C0A000F">
+      <w:start w:val="1"/>
+      <w:numFmt w:val="decimal"/>
+      <w:lvlText w:val="%1."/>
+      <w:lvlJc w:val="left"/>
+      <w:pPr>
+        <w:ind w:left="720" w:hanging="360"/>
+      </w:pPr>
+    </w:lvl>
+    <w:lvl w:ilvl="1" w:tplc="0C0A0019" w:tentative="1">
+      <w:start w:val="1"/>
+      <w:numFmt w:val="lowerLetter"/>
+      <w:lvlText w:val="%2."/>
+      <w:lvlJc w:val="left"/>
+      <w:pPr>
+        <w:ind w:left="1440" w:hanging="360"/>
+      </w:pPr>
+    </w:lvl>
+    <w:lvl w:ilvl="2" w:tplc="0C0A001B" w:tentative="1">
+      <w:start w:val="1"/>
+      <w:numFmt w:val="lowerRoman"/>
+      <w:lvlText w:val="%3."/>
+      <w:lvlJc w:val="right"/>
+      <w:pPr>
+        <w:ind w:left="2160" w:hanging="180"/>
+      </w:pPr>
+    </w:lvl>
+    <w:lvl w:ilvl="3" w:tplc="0C0A000F" w:tentative="1">
+      <w:start w:val="1"/>
+      <w:numFmt w:val="decimal"/>
+      <w:lvlText w:val="%4."/>
+      <w:lvlJc w:val="left"/>
+      <w:pPr>
+        <w:ind w:left="2880" w:hanging="360"/>
+      </w:pPr>
+    </w:lvl>
+    <w:lvl w:ilvl="4" w:tplc="0C0A0019" w:tentative="1">
+      <w:start w:val="1"/>
+      <w:numFmt w:val="lowerLetter"/>
+      <w:lvlText w:val="%5."/>
+      <w:lvlJc w:val="left"/>
+      <w:pPr>
+        <w:ind w:left="3600" w:hanging="360"/>
+      </w:pPr>
+    </w:lvl>
+    <w:lvl w:ilvl="5" w:tplc="0C0A001B" w:tentative="1">
+      <w:start w:val="1"/>
+      <w:numFmt w:val="lowerRoman"/>
+      <w:lvlText w:val="%6."/>
+      <w:lvlJc w:val="right"/>
+      <w:pPr>
+        <w:ind w:left="4320" w:hanging="180"/>
+      </w:pPr>
+    </w:lvl>
+    <w:lvl w:ilvl="6" w:tplc="0C0A000F" w:tentative="1">
+      <w:start w:val="1"/>
+      <w:numFmt w:val="decimal"/>
+      <w:lvlText w:val="%7."/>
+      <w:lvlJc w:val="left"/>
+      <w:pPr>
+        <w:ind w:left="5040" w:hanging="360"/>
+      </w:pPr>
+    </w:lvl>
+    <w:lvl w:ilvl="7" w:tplc="0C0A0019" w:tentative="1">
+      <w:start w:val="1"/>
+      <w:numFmt w:val="lowerLetter"/>
+      <w:lvlText w:val="%8."/>
+      <w:lvlJc w:val="left"/>
+      <w:pPr>
+        <w:ind w:left="5760" w:hanging="360"/>
+      </w:pPr>
+    </w:lvl>
+    <w:lvl w:ilvl="8" w:tplc="0C0A001B" w:tentative="1">
+      <w:start w:val="1"/>
+      <w:numFmt w:val="lowerRoman"/>
+      <w:lvlText w:val="%9."/>
+      <w:lvlJc w:val="right"/>
+      <w:pPr>
+        <w:ind w:left="6480" w:hanging="180"/>
+      </w:pPr>
+    </w:lvl>
+  </w:abstractNum>
+  <w:abstractNum w:abstractNumId="3" w15:restartNumberingAfterBreak="0">
     <w:nsid w:val="7A0C5E4B"/>
     <w:multiLevelType w:val="hybridMultilevel"/>
     <w:tmpl w:val="78EA163E"/>
@@ -1502,10 +2514,13 @@
     <w:abstractNumId w:val="1"/>
   </w:num>
   <w:num w:numId="2">
-    <w:abstractNumId w:val="2"/>
+    <w:abstractNumId w:val="3"/>
   </w:num>
   <w:num w:numId="3">
     <w:abstractNumId w:val="0"/>
+  </w:num>
+  <w:num w:numId="4">
+    <w:abstractNumId w:val="2"/>
   </w:num>
 </w:numbering>
 </file>

</xml_diff>